<commit_message>
Routine Upload to Backup Progress - 2
</commit_message>
<xml_diff>
--- a/35_ESPNGen_Part2.docx
+++ b/35_ESPNGen_Part2.docx
@@ -89,23 +89,28 @@
     <w:p>
       <w:pPr>
         <w:pStyle w:val="ListParagraph"/>
-        <w:numPr>
-          <w:ilvl w:val="0"/>
-          <w:numId w:val="4"/>
-        </w:numPr>
         <w:rPr>
           <w:b/>
         </w:rPr>
       </w:pPr>
       <w:r>
+        <w:rPr>
+          <w:b/>
+        </w:rPr>
         <w:t>Entertainment and Sports Program – Next Generation (ESP-</w:t>
       </w:r>
       <w:proofErr w:type="spellStart"/>
       <w:r>
+        <w:rPr>
+          <w:b/>
+        </w:rPr>
         <w:t>NGen</w:t>
       </w:r>
       <w:proofErr w:type="spellEnd"/>
       <w:r>
+        <w:rPr>
+          <w:b/>
+        </w:rPr>
         <w:t>)</w:t>
       </w:r>
     </w:p>
@@ -137,11 +142,14 @@
     </w:p>
     <w:p>
       <w:pPr>
+        <w:rPr>
+          <w:b/>
+        </w:rPr>
+      </w:pPr>
+    </w:p>
+    <w:p>
+      <w:pPr>
         <w:pStyle w:val="ListParagraph"/>
-        <w:numPr>
-          <w:ilvl w:val="0"/>
-          <w:numId w:val="4"/>
-        </w:numPr>
         <w:rPr>
           <w:b/>
         </w:rPr>
@@ -217,6 +225,670 @@
         </w:rPr>
         <w:t xml:space="preserve"> Non-functional Requirements</w:t>
       </w:r>
+    </w:p>
+    <w:p>
+      <w:pPr>
+        <w:rPr>
+          <w:b/>
+        </w:rPr>
+      </w:pPr>
+    </w:p>
+    <w:tbl>
+      <w:tblPr>
+        <w:tblStyle w:val="LightGrid-Accent1"/>
+        <w:tblW w:w="8155" w:type="dxa"/>
+        <w:tblInd w:w="828" w:type="dxa"/>
+        <w:tblBorders>
+          <w:top w:val="single" w:sz="8" w:space="0" w:color="auto"/>
+          <w:left w:val="single" w:sz="8" w:space="0" w:color="auto"/>
+          <w:bottom w:val="single" w:sz="8" w:space="0" w:color="auto"/>
+          <w:right w:val="single" w:sz="8" w:space="0" w:color="auto"/>
+          <w:insideH w:val="single" w:sz="8" w:space="0" w:color="auto"/>
+          <w:insideV w:val="single" w:sz="8" w:space="0" w:color="auto"/>
+        </w:tblBorders>
+        <w:tblLayout w:type="fixed"/>
+        <w:tblLook w:val="04A0" w:firstRow="1" w:lastRow="0" w:firstColumn="1" w:lastColumn="0" w:noHBand="0" w:noVBand="1"/>
+      </w:tblPr>
+      <w:tblGrid>
+        <w:gridCol w:w="1059"/>
+        <w:gridCol w:w="2823"/>
+        <w:gridCol w:w="1788"/>
+        <w:gridCol w:w="1456"/>
+        <w:gridCol w:w="1029"/>
+      </w:tblGrid>
+      <w:tr>
+        <w:trPr>
+          <w:cnfStyle w:val="100000000000" w:firstRow="1" w:lastRow="0" w:firstColumn="0" w:lastColumn="0" w:oddVBand="0" w:evenVBand="0" w:oddHBand="0" w:evenHBand="0" w:firstRowFirstColumn="0" w:firstRowLastColumn="0" w:lastRowFirstColumn="0" w:lastRowLastColumn="0"/>
+        </w:trPr>
+        <w:tc>
+          <w:tcPr>
+            <w:cnfStyle w:val="001000000000" w:firstRow="0" w:lastRow="0" w:firstColumn="1" w:lastColumn="0" w:oddVBand="0" w:evenVBand="0" w:oddHBand="0" w:evenHBand="0" w:firstRowFirstColumn="0" w:firstRowLastColumn="0" w:lastRowFirstColumn="0" w:lastRowLastColumn="0"/>
+            <w:tcW w:w="8155" w:type="dxa"/>
+            <w:gridSpan w:val="5"/>
+            <w:tcBorders>
+              <w:top w:val="none" w:sz="0" w:space="0" w:color="auto"/>
+              <w:left w:val="none" w:sz="0" w:space="0" w:color="auto"/>
+              <w:bottom w:val="none" w:sz="0" w:space="0" w:color="auto"/>
+              <w:right w:val="none" w:sz="0" w:space="0" w:color="auto"/>
+            </w:tcBorders>
+            <w:vAlign w:val="center"/>
+          </w:tcPr>
+          <w:p>
+            <w:pPr>
+              <w:jc w:val="center"/>
+            </w:pPr>
+            <w:r>
+              <w:t>Business Requirements</w:t>
+            </w:r>
+          </w:p>
+        </w:tc>
+      </w:tr>
+      <w:tr>
+        <w:trPr>
+          <w:cnfStyle w:val="000000100000" w:firstRow="0" w:lastRow="0" w:firstColumn="0" w:lastColumn="0" w:oddVBand="0" w:evenVBand="0" w:oddHBand="1" w:evenHBand="0" w:firstRowFirstColumn="0" w:firstRowLastColumn="0" w:lastRowFirstColumn="0" w:lastRowLastColumn="0"/>
+        </w:trPr>
+        <w:tc>
+          <w:tcPr>
+            <w:cnfStyle w:val="001000000000" w:firstRow="0" w:lastRow="0" w:firstColumn="1" w:lastColumn="0" w:oddVBand="0" w:evenVBand="0" w:oddHBand="0" w:evenHBand="0" w:firstRowFirstColumn="0" w:firstRowLastColumn="0" w:lastRowFirstColumn="0" w:lastRowLastColumn="0"/>
+            <w:tcW w:w="1059" w:type="dxa"/>
+            <w:tcBorders>
+              <w:top w:val="none" w:sz="0" w:space="0" w:color="auto"/>
+              <w:left w:val="none" w:sz="0" w:space="0" w:color="auto"/>
+              <w:bottom w:val="none" w:sz="0" w:space="0" w:color="auto"/>
+              <w:right w:val="none" w:sz="0" w:space="0" w:color="auto"/>
+            </w:tcBorders>
+            <w:vAlign w:val="center"/>
+          </w:tcPr>
+          <w:p>
+            <w:pPr>
+              <w:jc w:val="center"/>
+            </w:pPr>
+            <w:r>
+              <w:t>ID</w:t>
+            </w:r>
+          </w:p>
+        </w:tc>
+        <w:tc>
+          <w:tcPr>
+            <w:tcW w:w="2823" w:type="dxa"/>
+            <w:tcBorders>
+              <w:top w:val="none" w:sz="0" w:space="0" w:color="auto"/>
+              <w:left w:val="none" w:sz="0" w:space="0" w:color="auto"/>
+              <w:bottom w:val="none" w:sz="0" w:space="0" w:color="auto"/>
+              <w:right w:val="none" w:sz="0" w:space="0" w:color="auto"/>
+            </w:tcBorders>
+            <w:vAlign w:val="center"/>
+          </w:tcPr>
+          <w:p>
+            <w:pPr>
+              <w:jc w:val="center"/>
+              <w:cnfStyle w:val="000000100000" w:firstRow="0" w:lastRow="0" w:firstColumn="0" w:lastColumn="0" w:oddVBand="0" w:evenVBand="0" w:oddHBand="1" w:evenHBand="0" w:firstRowFirstColumn="0" w:firstRowLastColumn="0" w:lastRowFirstColumn="0" w:lastRowLastColumn="0"/>
+              <w:rPr>
+                <w:b/>
+              </w:rPr>
+            </w:pPr>
+            <w:r>
+              <w:rPr>
+                <w:b/>
+              </w:rPr>
+              <w:t>Requirement</w:t>
+            </w:r>
+          </w:p>
+        </w:tc>
+        <w:tc>
+          <w:tcPr>
+            <w:tcW w:w="1788" w:type="dxa"/>
+            <w:tcBorders>
+              <w:top w:val="none" w:sz="0" w:space="0" w:color="auto"/>
+              <w:left w:val="none" w:sz="0" w:space="0" w:color="auto"/>
+              <w:bottom w:val="none" w:sz="0" w:space="0" w:color="auto"/>
+              <w:right w:val="none" w:sz="0" w:space="0" w:color="auto"/>
+            </w:tcBorders>
+            <w:vAlign w:val="center"/>
+          </w:tcPr>
+          <w:p>
+            <w:pPr>
+              <w:jc w:val="center"/>
+              <w:cnfStyle w:val="000000100000" w:firstRow="0" w:lastRow="0" w:firstColumn="0" w:lastColumn="0" w:oddVBand="0" w:evenVBand="0" w:oddHBand="1" w:evenHBand="0" w:firstRowFirstColumn="0" w:firstRowLastColumn="0" w:lastRowFirstColumn="0" w:lastRowLastColumn="0"/>
+              <w:rPr>
+                <w:b/>
+              </w:rPr>
+            </w:pPr>
+            <w:r>
+              <w:rPr>
+                <w:b/>
+              </w:rPr>
+              <w:t>Topic Area</w:t>
+            </w:r>
+          </w:p>
+        </w:tc>
+        <w:tc>
+          <w:tcPr>
+            <w:tcW w:w="1456" w:type="dxa"/>
+            <w:tcBorders>
+              <w:top w:val="none" w:sz="0" w:space="0" w:color="auto"/>
+              <w:left w:val="none" w:sz="0" w:space="0" w:color="auto"/>
+              <w:bottom w:val="none" w:sz="0" w:space="0" w:color="auto"/>
+              <w:right w:val="none" w:sz="0" w:space="0" w:color="auto"/>
+            </w:tcBorders>
+            <w:vAlign w:val="center"/>
+          </w:tcPr>
+          <w:p>
+            <w:pPr>
+              <w:jc w:val="center"/>
+              <w:cnfStyle w:val="000000100000" w:firstRow="0" w:lastRow="0" w:firstColumn="0" w:lastColumn="0" w:oddVBand="0" w:evenVBand="0" w:oddHBand="1" w:evenHBand="0" w:firstRowFirstColumn="0" w:firstRowLastColumn="0" w:lastRowFirstColumn="0" w:lastRowLastColumn="0"/>
+              <w:rPr>
+                <w:b/>
+              </w:rPr>
+            </w:pPr>
+            <w:r>
+              <w:rPr>
+                <w:b/>
+              </w:rPr>
+              <w:t>User</w:t>
+            </w:r>
+          </w:p>
+        </w:tc>
+        <w:tc>
+          <w:tcPr>
+            <w:tcW w:w="1029" w:type="dxa"/>
+            <w:tcBorders>
+              <w:top w:val="none" w:sz="0" w:space="0" w:color="auto"/>
+              <w:left w:val="none" w:sz="0" w:space="0" w:color="auto"/>
+              <w:bottom w:val="none" w:sz="0" w:space="0" w:color="auto"/>
+              <w:right w:val="none" w:sz="0" w:space="0" w:color="auto"/>
+            </w:tcBorders>
+            <w:vAlign w:val="center"/>
+          </w:tcPr>
+          <w:p>
+            <w:pPr>
+              <w:jc w:val="center"/>
+              <w:cnfStyle w:val="000000100000" w:firstRow="0" w:lastRow="0" w:firstColumn="0" w:lastColumn="0" w:oddVBand="0" w:evenVBand="0" w:oddHBand="1" w:evenHBand="0" w:firstRowFirstColumn="0" w:firstRowLastColumn="0" w:lastRowFirstColumn="0" w:lastRowLastColumn="0"/>
+              <w:rPr>
+                <w:b/>
+              </w:rPr>
+            </w:pPr>
+            <w:r>
+              <w:rPr>
+                <w:b/>
+              </w:rPr>
+              <w:t>Priority</w:t>
+            </w:r>
+          </w:p>
+        </w:tc>
+      </w:tr>
+      <w:tr>
+        <w:trPr>
+          <w:cnfStyle w:val="000000010000" w:firstRow="0" w:lastRow="0" w:firstColumn="0" w:lastColumn="0" w:oddVBand="0" w:evenVBand="0" w:oddHBand="0" w:evenHBand="1" w:firstRowFirstColumn="0" w:firstRowLastColumn="0" w:lastRowFirstColumn="0" w:lastRowLastColumn="0"/>
+        </w:trPr>
+        <w:tc>
+          <w:tcPr>
+            <w:cnfStyle w:val="001000000000" w:firstRow="0" w:lastRow="0" w:firstColumn="1" w:lastColumn="0" w:oddVBand="0" w:evenVBand="0" w:oddHBand="0" w:evenHBand="0" w:firstRowFirstColumn="0" w:firstRowLastColumn="0" w:lastRowFirstColumn="0" w:lastRowLastColumn="0"/>
+            <w:tcW w:w="1059" w:type="dxa"/>
+            <w:tcBorders>
+              <w:top w:val="none" w:sz="0" w:space="0" w:color="auto"/>
+              <w:left w:val="none" w:sz="0" w:space="0" w:color="auto"/>
+              <w:bottom w:val="none" w:sz="0" w:space="0" w:color="auto"/>
+              <w:right w:val="none" w:sz="0" w:space="0" w:color="auto"/>
+            </w:tcBorders>
+            <w:vAlign w:val="center"/>
+          </w:tcPr>
+          <w:p>
+            <w:pPr>
+              <w:jc w:val="center"/>
+              <w:rPr>
+                <w:b w:val="0"/>
+              </w:rPr>
+            </w:pPr>
+            <w:r>
+              <w:rPr>
+                <w:b w:val="0"/>
+              </w:rPr>
+              <w:t>BR-001</w:t>
+            </w:r>
+          </w:p>
+        </w:tc>
+        <w:tc>
+          <w:tcPr>
+            <w:tcW w:w="2823" w:type="dxa"/>
+            <w:tcBorders>
+              <w:top w:val="none" w:sz="0" w:space="0" w:color="auto"/>
+              <w:left w:val="none" w:sz="0" w:space="0" w:color="auto"/>
+              <w:bottom w:val="none" w:sz="0" w:space="0" w:color="auto"/>
+              <w:right w:val="none" w:sz="0" w:space="0" w:color="auto"/>
+            </w:tcBorders>
+            <w:vAlign w:val="center"/>
+          </w:tcPr>
+          <w:p>
+            <w:pPr>
+              <w:cnfStyle w:val="000000010000" w:firstRow="0" w:lastRow="0" w:firstColumn="0" w:lastColumn="0" w:oddVBand="0" w:evenVBand="0" w:oddHBand="0" w:evenHBand="1" w:firstRowFirstColumn="0" w:firstRowLastColumn="0" w:lastRowFirstColumn="0" w:lastRowLastColumn="0"/>
+            </w:pPr>
+            <w:r>
+              <w:t>Users</w:t>
+            </w:r>
+            <w:r>
+              <w:t xml:space="preserve"> </w:t>
+            </w:r>
+            <w:r>
+              <w:t>can only</w:t>
+            </w:r>
+            <w:r>
+              <w:t xml:space="preserve"> create an account with a verified email address</w:t>
+            </w:r>
+          </w:p>
+        </w:tc>
+        <w:tc>
+          <w:tcPr>
+            <w:tcW w:w="1788" w:type="dxa"/>
+            <w:tcBorders>
+              <w:top w:val="none" w:sz="0" w:space="0" w:color="auto"/>
+              <w:left w:val="none" w:sz="0" w:space="0" w:color="auto"/>
+              <w:bottom w:val="none" w:sz="0" w:space="0" w:color="auto"/>
+              <w:right w:val="none" w:sz="0" w:space="0" w:color="auto"/>
+            </w:tcBorders>
+            <w:vAlign w:val="center"/>
+          </w:tcPr>
+          <w:p>
+            <w:pPr>
+              <w:jc w:val="center"/>
+              <w:cnfStyle w:val="000000010000" w:firstRow="0" w:lastRow="0" w:firstColumn="0" w:lastColumn="0" w:oddVBand="0" w:evenVBand="0" w:oddHBand="0" w:evenHBand="1" w:firstRowFirstColumn="0" w:firstRowLastColumn="0" w:lastRowFirstColumn="0" w:lastRowLastColumn="0"/>
+            </w:pPr>
+            <w:r>
+              <w:t>Authentication</w:t>
+            </w:r>
+          </w:p>
+        </w:tc>
+        <w:tc>
+          <w:tcPr>
+            <w:tcW w:w="1456" w:type="dxa"/>
+            <w:tcBorders>
+              <w:top w:val="none" w:sz="0" w:space="0" w:color="auto"/>
+              <w:left w:val="none" w:sz="0" w:space="0" w:color="auto"/>
+              <w:bottom w:val="none" w:sz="0" w:space="0" w:color="auto"/>
+              <w:right w:val="none" w:sz="0" w:space="0" w:color="auto"/>
+            </w:tcBorders>
+            <w:vAlign w:val="center"/>
+          </w:tcPr>
+          <w:p>
+            <w:pPr>
+              <w:pStyle w:val="ListParagraph"/>
+              <w:ind w:left="0"/>
+              <w:cnfStyle w:val="000000010000" w:firstRow="0" w:lastRow="0" w:firstColumn="0" w:lastColumn="0" w:oddVBand="0" w:evenVBand="0" w:oddHBand="0" w:evenHBand="1" w:firstRowFirstColumn="0" w:firstRowLastColumn="0" w:lastRowFirstColumn="0" w:lastRowLastColumn="0"/>
+            </w:pPr>
+            <w:r>
+              <w:t xml:space="preserve">- </w:t>
+            </w:r>
+            <w:r>
+              <w:t>Primary</w:t>
+            </w:r>
+          </w:p>
+          <w:p>
+            <w:pPr>
+              <w:pStyle w:val="ListParagraph"/>
+              <w:ind w:left="0"/>
+              <w:cnfStyle w:val="000000010000" w:firstRow="0" w:lastRow="0" w:firstColumn="0" w:lastColumn="0" w:oddVBand="0" w:evenVBand="0" w:oddHBand="0" w:evenHBand="1" w:firstRowFirstColumn="0" w:firstRowLastColumn="0" w:lastRowFirstColumn="0" w:lastRowLastColumn="0"/>
+            </w:pPr>
+            <w:r>
+              <w:t>- Journalist</w:t>
+            </w:r>
+          </w:p>
+        </w:tc>
+        <w:tc>
+          <w:tcPr>
+            <w:tcW w:w="1029" w:type="dxa"/>
+            <w:tcBorders>
+              <w:top w:val="none" w:sz="0" w:space="0" w:color="auto"/>
+              <w:left w:val="none" w:sz="0" w:space="0" w:color="auto"/>
+              <w:bottom w:val="none" w:sz="0" w:space="0" w:color="auto"/>
+              <w:right w:val="none" w:sz="0" w:space="0" w:color="auto"/>
+            </w:tcBorders>
+            <w:vAlign w:val="center"/>
+          </w:tcPr>
+          <w:p>
+            <w:pPr>
+              <w:jc w:val="center"/>
+              <w:cnfStyle w:val="000000010000" w:firstRow="0" w:lastRow="0" w:firstColumn="0" w:lastColumn="0" w:oddVBand="0" w:evenVBand="0" w:oddHBand="0" w:evenHBand="1" w:firstRowFirstColumn="0" w:firstRowLastColumn="0" w:lastRowFirstColumn="0" w:lastRowLastColumn="0"/>
+            </w:pPr>
+            <w:r>
+              <w:t>High</w:t>
+            </w:r>
+          </w:p>
+        </w:tc>
+      </w:tr>
+      <w:tr>
+        <w:trPr>
+          <w:cnfStyle w:val="000000100000" w:firstRow="0" w:lastRow="0" w:firstColumn="0" w:lastColumn="0" w:oddVBand="0" w:evenVBand="0" w:oddHBand="1" w:evenHBand="0" w:firstRowFirstColumn="0" w:firstRowLastColumn="0" w:lastRowFirstColumn="0" w:lastRowLastColumn="0"/>
+        </w:trPr>
+        <w:tc>
+          <w:tcPr>
+            <w:cnfStyle w:val="001000000000" w:firstRow="0" w:lastRow="0" w:firstColumn="1" w:lastColumn="0" w:oddVBand="0" w:evenVBand="0" w:oddHBand="0" w:evenHBand="0" w:firstRowFirstColumn="0" w:firstRowLastColumn="0" w:lastRowFirstColumn="0" w:lastRowLastColumn="0"/>
+            <w:tcW w:w="1059" w:type="dxa"/>
+            <w:tcBorders>
+              <w:top w:val="none" w:sz="0" w:space="0" w:color="auto"/>
+              <w:left w:val="none" w:sz="0" w:space="0" w:color="auto"/>
+              <w:bottom w:val="none" w:sz="0" w:space="0" w:color="auto"/>
+              <w:right w:val="none" w:sz="0" w:space="0" w:color="auto"/>
+            </w:tcBorders>
+            <w:vAlign w:val="center"/>
+          </w:tcPr>
+          <w:p>
+            <w:pPr>
+              <w:jc w:val="center"/>
+              <w:rPr>
+                <w:b w:val="0"/>
+              </w:rPr>
+            </w:pPr>
+            <w:r>
+              <w:rPr>
+                <w:b w:val="0"/>
+              </w:rPr>
+              <w:t>BR-002</w:t>
+            </w:r>
+          </w:p>
+        </w:tc>
+        <w:tc>
+          <w:tcPr>
+            <w:tcW w:w="2823" w:type="dxa"/>
+            <w:tcBorders>
+              <w:top w:val="none" w:sz="0" w:space="0" w:color="auto"/>
+              <w:left w:val="none" w:sz="0" w:space="0" w:color="auto"/>
+              <w:bottom w:val="none" w:sz="0" w:space="0" w:color="auto"/>
+              <w:right w:val="none" w:sz="0" w:space="0" w:color="auto"/>
+            </w:tcBorders>
+            <w:vAlign w:val="center"/>
+          </w:tcPr>
+          <w:p>
+            <w:pPr>
+              <w:cnfStyle w:val="000000100000" w:firstRow="0" w:lastRow="0" w:firstColumn="0" w:lastColumn="0" w:oddVBand="0" w:evenVBand="0" w:oddHBand="1" w:evenHBand="0" w:firstRowFirstColumn="0" w:firstRowLastColumn="0" w:lastRowFirstColumn="0" w:lastRowLastColumn="0"/>
+            </w:pPr>
+            <w:r>
+              <w:t>Users can only create at most one primary user account and one journalist account per email address</w:t>
+            </w:r>
+          </w:p>
+        </w:tc>
+        <w:tc>
+          <w:tcPr>
+            <w:tcW w:w="1788" w:type="dxa"/>
+            <w:tcBorders>
+              <w:top w:val="none" w:sz="0" w:space="0" w:color="auto"/>
+              <w:left w:val="none" w:sz="0" w:space="0" w:color="auto"/>
+              <w:bottom w:val="none" w:sz="0" w:space="0" w:color="auto"/>
+              <w:right w:val="none" w:sz="0" w:space="0" w:color="auto"/>
+            </w:tcBorders>
+            <w:vAlign w:val="center"/>
+          </w:tcPr>
+          <w:p>
+            <w:pPr>
+              <w:jc w:val="center"/>
+              <w:cnfStyle w:val="000000100000" w:firstRow="0" w:lastRow="0" w:firstColumn="0" w:lastColumn="0" w:oddVBand="0" w:evenVBand="0" w:oddHBand="1" w:evenHBand="0" w:firstRowFirstColumn="0" w:firstRowLastColumn="0" w:lastRowFirstColumn="0" w:lastRowLastColumn="0"/>
+            </w:pPr>
+            <w:r>
+              <w:t>Authentication</w:t>
+            </w:r>
+          </w:p>
+        </w:tc>
+        <w:tc>
+          <w:tcPr>
+            <w:tcW w:w="1456" w:type="dxa"/>
+            <w:tcBorders>
+              <w:top w:val="none" w:sz="0" w:space="0" w:color="auto"/>
+              <w:left w:val="none" w:sz="0" w:space="0" w:color="auto"/>
+              <w:bottom w:val="none" w:sz="0" w:space="0" w:color="auto"/>
+              <w:right w:val="none" w:sz="0" w:space="0" w:color="auto"/>
+            </w:tcBorders>
+            <w:vAlign w:val="center"/>
+          </w:tcPr>
+          <w:p>
+            <w:pPr>
+              <w:cnfStyle w:val="000000100000" w:firstRow="0" w:lastRow="0" w:firstColumn="0" w:lastColumn="0" w:oddVBand="0" w:evenVBand="0" w:oddHBand="1" w:evenHBand="0" w:firstRowFirstColumn="0" w:firstRowLastColumn="0" w:lastRowFirstColumn="0" w:lastRowLastColumn="0"/>
+            </w:pPr>
+            <w:r>
+              <w:t>- Primary</w:t>
+            </w:r>
+            <w:r>
+              <w:br/>
+              <w:t>- Journalist</w:t>
+            </w:r>
+          </w:p>
+        </w:tc>
+        <w:tc>
+          <w:tcPr>
+            <w:tcW w:w="1029" w:type="dxa"/>
+            <w:tcBorders>
+              <w:top w:val="none" w:sz="0" w:space="0" w:color="auto"/>
+              <w:left w:val="none" w:sz="0" w:space="0" w:color="auto"/>
+              <w:bottom w:val="none" w:sz="0" w:space="0" w:color="auto"/>
+              <w:right w:val="none" w:sz="0" w:space="0" w:color="auto"/>
+            </w:tcBorders>
+            <w:vAlign w:val="center"/>
+          </w:tcPr>
+          <w:p>
+            <w:pPr>
+              <w:jc w:val="center"/>
+              <w:cnfStyle w:val="000000100000" w:firstRow="0" w:lastRow="0" w:firstColumn="0" w:lastColumn="0" w:oddVBand="0" w:evenVBand="0" w:oddHBand="1" w:evenHBand="0" w:firstRowFirstColumn="0" w:firstRowLastColumn="0" w:lastRowFirstColumn="0" w:lastRowLastColumn="0"/>
+            </w:pPr>
+            <w:r>
+              <w:t>High</w:t>
+            </w:r>
+          </w:p>
+        </w:tc>
+      </w:tr>
+      <w:tr>
+        <w:trPr>
+          <w:cnfStyle w:val="000000010000" w:firstRow="0" w:lastRow="0" w:firstColumn="0" w:lastColumn="0" w:oddVBand="0" w:evenVBand="0" w:oddHBand="0" w:evenHBand="1" w:firstRowFirstColumn="0" w:firstRowLastColumn="0" w:lastRowFirstColumn="0" w:lastRowLastColumn="0"/>
+        </w:trPr>
+        <w:tc>
+          <w:tcPr>
+            <w:cnfStyle w:val="001000000000" w:firstRow="0" w:lastRow="0" w:firstColumn="1" w:lastColumn="0" w:oddVBand="0" w:evenVBand="0" w:oddHBand="0" w:evenHBand="0" w:firstRowFirstColumn="0" w:firstRowLastColumn="0" w:lastRowFirstColumn="0" w:lastRowLastColumn="0"/>
+            <w:tcW w:w="1059" w:type="dxa"/>
+            <w:tcBorders>
+              <w:top w:val="none" w:sz="0" w:space="0" w:color="auto"/>
+              <w:left w:val="none" w:sz="0" w:space="0" w:color="auto"/>
+              <w:bottom w:val="none" w:sz="0" w:space="0" w:color="auto"/>
+              <w:right w:val="none" w:sz="0" w:space="0" w:color="auto"/>
+            </w:tcBorders>
+            <w:vAlign w:val="center"/>
+          </w:tcPr>
+          <w:p>
+            <w:pPr>
+              <w:jc w:val="center"/>
+              <w:rPr>
+                <w:b w:val="0"/>
+              </w:rPr>
+            </w:pPr>
+            <w:r>
+              <w:rPr>
+                <w:b w:val="0"/>
+              </w:rPr>
+              <w:t>BR-003</w:t>
+            </w:r>
+          </w:p>
+        </w:tc>
+        <w:tc>
+          <w:tcPr>
+            <w:tcW w:w="2823" w:type="dxa"/>
+            <w:tcBorders>
+              <w:top w:val="none" w:sz="0" w:space="0" w:color="auto"/>
+              <w:left w:val="none" w:sz="0" w:space="0" w:color="auto"/>
+              <w:bottom w:val="none" w:sz="0" w:space="0" w:color="auto"/>
+              <w:right w:val="none" w:sz="0" w:space="0" w:color="auto"/>
+            </w:tcBorders>
+            <w:vAlign w:val="center"/>
+          </w:tcPr>
+          <w:p>
+            <w:pPr>
+              <w:cnfStyle w:val="000000010000" w:firstRow="0" w:lastRow="0" w:firstColumn="0" w:lastColumn="0" w:oddVBand="0" w:evenVBand="0" w:oddHBand="0" w:evenHBand="1" w:firstRowFirstColumn="0" w:firstRowLastColumn="0" w:lastRowFirstColumn="0" w:lastRowLastColumn="0"/>
+            </w:pPr>
+            <w:r>
+              <w:t xml:space="preserve">Admins should update the sports information at least once </w:t>
+            </w:r>
+            <w:r>
+              <w:t>a day</w:t>
+            </w:r>
+          </w:p>
+        </w:tc>
+        <w:tc>
+          <w:tcPr>
+            <w:tcW w:w="1788" w:type="dxa"/>
+            <w:tcBorders>
+              <w:top w:val="none" w:sz="0" w:space="0" w:color="auto"/>
+              <w:left w:val="none" w:sz="0" w:space="0" w:color="auto"/>
+              <w:bottom w:val="none" w:sz="0" w:space="0" w:color="auto"/>
+              <w:right w:val="none" w:sz="0" w:space="0" w:color="auto"/>
+            </w:tcBorders>
+            <w:vAlign w:val="center"/>
+          </w:tcPr>
+          <w:p>
+            <w:pPr>
+              <w:jc w:val="center"/>
+              <w:cnfStyle w:val="000000010000" w:firstRow="0" w:lastRow="0" w:firstColumn="0" w:lastColumn="0" w:oddVBand="0" w:evenVBand="0" w:oddHBand="0" w:evenHBand="1" w:firstRowFirstColumn="0" w:firstRowLastColumn="0" w:lastRowFirstColumn="0" w:lastRowLastColumn="0"/>
+            </w:pPr>
+            <w:r>
+              <w:t>Updates</w:t>
+            </w:r>
+          </w:p>
+        </w:tc>
+        <w:tc>
+          <w:tcPr>
+            <w:tcW w:w="1456" w:type="dxa"/>
+            <w:tcBorders>
+              <w:top w:val="none" w:sz="0" w:space="0" w:color="auto"/>
+              <w:left w:val="none" w:sz="0" w:space="0" w:color="auto"/>
+              <w:bottom w:val="none" w:sz="0" w:space="0" w:color="auto"/>
+              <w:right w:val="none" w:sz="0" w:space="0" w:color="auto"/>
+            </w:tcBorders>
+            <w:vAlign w:val="center"/>
+          </w:tcPr>
+          <w:p>
+            <w:pPr>
+              <w:jc w:val="center"/>
+              <w:cnfStyle w:val="000000010000" w:firstRow="0" w:lastRow="0" w:firstColumn="0" w:lastColumn="0" w:oddVBand="0" w:evenVBand="0" w:oddHBand="0" w:evenHBand="1" w:firstRowFirstColumn="0" w:firstRowLastColumn="0" w:lastRowFirstColumn="0" w:lastRowLastColumn="0"/>
+            </w:pPr>
+            <w:r>
+              <w:t>Admin</w:t>
+            </w:r>
+          </w:p>
+        </w:tc>
+        <w:tc>
+          <w:tcPr>
+            <w:tcW w:w="1029" w:type="dxa"/>
+            <w:tcBorders>
+              <w:top w:val="none" w:sz="0" w:space="0" w:color="auto"/>
+              <w:left w:val="none" w:sz="0" w:space="0" w:color="auto"/>
+              <w:bottom w:val="none" w:sz="0" w:space="0" w:color="auto"/>
+              <w:right w:val="none" w:sz="0" w:space="0" w:color="auto"/>
+            </w:tcBorders>
+            <w:vAlign w:val="center"/>
+          </w:tcPr>
+          <w:p>
+            <w:pPr>
+              <w:jc w:val="center"/>
+              <w:cnfStyle w:val="000000010000" w:firstRow="0" w:lastRow="0" w:firstColumn="0" w:lastColumn="0" w:oddVBand="0" w:evenVBand="0" w:oddHBand="0" w:evenHBand="1" w:firstRowFirstColumn="0" w:firstRowLastColumn="0" w:lastRowFirstColumn="0" w:lastRowLastColumn="0"/>
+            </w:pPr>
+            <w:r>
+              <w:t>Med</w:t>
+            </w:r>
+          </w:p>
+        </w:tc>
+      </w:tr>
+      <w:tr>
+        <w:trPr>
+          <w:cnfStyle w:val="000000100000" w:firstRow="0" w:lastRow="0" w:firstColumn="0" w:lastColumn="0" w:oddVBand="0" w:evenVBand="0" w:oddHBand="1" w:evenHBand="0" w:firstRowFirstColumn="0" w:firstRowLastColumn="0" w:lastRowFirstColumn="0" w:lastRowLastColumn="0"/>
+        </w:trPr>
+        <w:tc>
+          <w:tcPr>
+            <w:cnfStyle w:val="001000000000" w:firstRow="0" w:lastRow="0" w:firstColumn="1" w:lastColumn="0" w:oddVBand="0" w:evenVBand="0" w:oddHBand="0" w:evenHBand="0" w:firstRowFirstColumn="0" w:firstRowLastColumn="0" w:lastRowFirstColumn="0" w:lastRowLastColumn="0"/>
+            <w:tcW w:w="1059" w:type="dxa"/>
+            <w:vAlign w:val="center"/>
+          </w:tcPr>
+          <w:p>
+            <w:pPr>
+              <w:jc w:val="center"/>
+              <w:rPr>
+                <w:b w:val="0"/>
+              </w:rPr>
+            </w:pPr>
+            <w:r>
+              <w:rPr>
+                <w:b w:val="0"/>
+              </w:rPr>
+              <w:t>BR-004</w:t>
+            </w:r>
+          </w:p>
+        </w:tc>
+        <w:tc>
+          <w:tcPr>
+            <w:tcW w:w="2823" w:type="dxa"/>
+            <w:vAlign w:val="center"/>
+          </w:tcPr>
+          <w:p>
+            <w:pPr>
+              <w:cnfStyle w:val="000000100000" w:firstRow="0" w:lastRow="0" w:firstColumn="0" w:lastColumn="0" w:oddVBand="0" w:evenVBand="0" w:oddHBand="1" w:evenHBand="0" w:firstRowFirstColumn="0" w:firstRowLastColumn="0" w:lastRowFirstColumn="0" w:lastRowLastColumn="0"/>
+            </w:pPr>
+            <w:r>
+              <w:t xml:space="preserve">Customer support should be available during normal </w:t>
+            </w:r>
+            <w:r>
+              <w:t>waking hours (7am-10</w:t>
+            </w:r>
+            <w:r>
+              <w:t>pm)</w:t>
+            </w:r>
+          </w:p>
+        </w:tc>
+        <w:tc>
+          <w:tcPr>
+            <w:tcW w:w="1788" w:type="dxa"/>
+            <w:vAlign w:val="center"/>
+          </w:tcPr>
+          <w:p>
+            <w:pPr>
+              <w:jc w:val="center"/>
+              <w:cnfStyle w:val="000000100000" w:firstRow="0" w:lastRow="0" w:firstColumn="0" w:lastColumn="0" w:oddVBand="0" w:evenVBand="0" w:oddHBand="1" w:evenHBand="0" w:firstRowFirstColumn="0" w:firstRowLastColumn="0" w:lastRowFirstColumn="0" w:lastRowLastColumn="0"/>
+            </w:pPr>
+            <w:r>
+              <w:t>Support</w:t>
+            </w:r>
+          </w:p>
+        </w:tc>
+        <w:tc>
+          <w:tcPr>
+            <w:tcW w:w="1456" w:type="dxa"/>
+            <w:vAlign w:val="center"/>
+          </w:tcPr>
+          <w:p>
+            <w:pPr>
+              <w:jc w:val="center"/>
+              <w:cnfStyle w:val="000000100000" w:firstRow="0" w:lastRow="0" w:firstColumn="0" w:lastColumn="0" w:oddVBand="0" w:evenVBand="0" w:oddHBand="1" w:evenHBand="0" w:firstRowFirstColumn="0" w:firstRowLastColumn="0" w:lastRowFirstColumn="0" w:lastRowLastColumn="0"/>
+            </w:pPr>
+            <w:r>
+              <w:t>Admin</w:t>
+            </w:r>
+          </w:p>
+        </w:tc>
+        <w:tc>
+          <w:tcPr>
+            <w:tcW w:w="1029" w:type="dxa"/>
+            <w:vAlign w:val="center"/>
+          </w:tcPr>
+          <w:p>
+            <w:pPr>
+              <w:jc w:val="center"/>
+              <w:cnfStyle w:val="000000100000" w:firstRow="0" w:lastRow="0" w:firstColumn="0" w:lastColumn="0" w:oddVBand="0" w:evenVBand="0" w:oddHBand="1" w:evenHBand="0" w:firstRowFirstColumn="0" w:firstRowLastColumn="0" w:lastRowFirstColumn="0" w:lastRowLastColumn="0"/>
+            </w:pPr>
+            <w:r>
+              <w:t>High</w:t>
+            </w:r>
+          </w:p>
+        </w:tc>
+      </w:tr>
+    </w:tbl>
+    <w:p>
+      <w:pPr>
+        <w:rPr>
+          <w:b/>
+        </w:rPr>
+      </w:pPr>
     </w:p>
     <w:p>
       <w:pPr>
@@ -263,10 +935,14 @@
               <w:bottom w:val="none" w:sz="0" w:space="0" w:color="auto"/>
               <w:right w:val="none" w:sz="0" w:space="0" w:color="auto"/>
             </w:tcBorders>
-          </w:tcPr>
-          <w:p>
-            <w:r>
-              <w:t>Business Requirements</w:t>
+            <w:vAlign w:val="center"/>
+          </w:tcPr>
+          <w:p>
+            <w:pPr>
+              <w:jc w:val="center"/>
+            </w:pPr>
+            <w:r>
+              <w:t>User Requirements</w:t>
             </w:r>
           </w:p>
         </w:tc>
@@ -287,7 +963,6 @@
             </w:tcBorders>
           </w:tcPr>
           <w:p>
-            <w:bookmarkStart w:id="0" w:name="_GoBack"/>
             <w:r>
               <w:t>ID</w:t>
             </w:r>
@@ -352,9 +1027,11 @@
               <w:bottom w:val="none" w:sz="0" w:space="0" w:color="auto"/>
               <w:right w:val="none" w:sz="0" w:space="0" w:color="auto"/>
             </w:tcBorders>
-          </w:tcPr>
-          <w:p>
-            <w:pPr>
+            <w:vAlign w:val="center"/>
+          </w:tcPr>
+          <w:p>
+            <w:pPr>
+              <w:jc w:val="center"/>
               <w:cnfStyle w:val="000000100000" w:firstRow="0" w:lastRow="0" w:firstColumn="0" w:lastColumn="0" w:oddVBand="0" w:evenVBand="0" w:oddHBand="1" w:evenHBand="0" w:firstRowFirstColumn="0" w:firstRowLastColumn="0" w:lastRowFirstColumn="0" w:lastRowLastColumn="0"/>
               <w:rPr>
                 <w:b/>
@@ -377,9 +1054,11 @@
               <w:bottom w:val="none" w:sz="0" w:space="0" w:color="auto"/>
               <w:right w:val="none" w:sz="0" w:space="0" w:color="auto"/>
             </w:tcBorders>
-          </w:tcPr>
-          <w:p>
-            <w:pPr>
+            <w:vAlign w:val="center"/>
+          </w:tcPr>
+          <w:p>
+            <w:pPr>
+              <w:jc w:val="center"/>
               <w:cnfStyle w:val="000000100000" w:firstRow="0" w:lastRow="0" w:firstColumn="0" w:lastColumn="0" w:oddVBand="0" w:evenVBand="0" w:oddHBand="1" w:evenHBand="0" w:firstRowFirstColumn="0" w:firstRowLastColumn="0" w:lastRowFirstColumn="0" w:lastRowLastColumn="0"/>
               <w:rPr>
                 <w:b/>
@@ -394,7 +1073,6 @@
           </w:p>
         </w:tc>
       </w:tr>
-      <w:bookmarkEnd w:id="0"/>
       <w:tr>
         <w:trPr>
           <w:cnfStyle w:val="000000010000" w:firstRow="0" w:lastRow="0" w:firstColumn="0" w:lastColumn="0" w:oddVBand="0" w:evenVBand="0" w:oddHBand="0" w:evenHBand="1" w:firstRowFirstColumn="0" w:firstRowLastColumn="0" w:lastRowFirstColumn="0" w:lastRowLastColumn="0"/>
@@ -416,6 +1094,12 @@
                 <w:b w:val="0"/>
               </w:rPr>
             </w:pPr>
+            <w:r>
+              <w:rPr>
+                <w:b w:val="0"/>
+              </w:rPr>
+              <w:t>UR-001</w:t>
+            </w:r>
           </w:p>
         </w:tc>
         <w:tc>
@@ -685,370 +1369,6 @@
               <w:bottom w:val="none" w:sz="0" w:space="0" w:color="auto"/>
               <w:right w:val="none" w:sz="0" w:space="0" w:color="auto"/>
             </w:tcBorders>
-          </w:tcPr>
-          <w:p>
-            <w:pPr>
-              <w:cnfStyle w:val="000000010000" w:firstRow="0" w:lastRow="0" w:firstColumn="0" w:lastColumn="0" w:oddVBand="0" w:evenVBand="0" w:oddHBand="0" w:evenHBand="1" w:firstRowFirstColumn="0" w:firstRowLastColumn="0" w:lastRowFirstColumn="0" w:lastRowLastColumn="0"/>
-              <w:rPr>
-                <w:b/>
-              </w:rPr>
-            </w:pPr>
-          </w:p>
-        </w:tc>
-      </w:tr>
-    </w:tbl>
-    <w:p>
-      <w:pPr>
-        <w:rPr>
-          <w:b/>
-        </w:rPr>
-      </w:pPr>
-    </w:p>
-    <w:p>
-      <w:pPr>
-        <w:rPr>
-          <w:b/>
-        </w:rPr>
-      </w:pPr>
-    </w:p>
-    <w:tbl>
-      <w:tblPr>
-        <w:tblStyle w:val="LightGrid-Accent1"/>
-        <w:tblW w:w="8155" w:type="dxa"/>
-        <w:tblInd w:w="828" w:type="dxa"/>
-        <w:tblBorders>
-          <w:top w:val="single" w:sz="8" w:space="0" w:color="auto"/>
-          <w:left w:val="single" w:sz="8" w:space="0" w:color="auto"/>
-          <w:bottom w:val="single" w:sz="8" w:space="0" w:color="auto"/>
-          <w:right w:val="single" w:sz="8" w:space="0" w:color="auto"/>
-          <w:insideH w:val="single" w:sz="8" w:space="0" w:color="auto"/>
-          <w:insideV w:val="single" w:sz="8" w:space="0" w:color="auto"/>
-        </w:tblBorders>
-        <w:tblLayout w:type="fixed"/>
-        <w:tblLook w:val="04A0" w:firstRow="1" w:lastRow="0" w:firstColumn="1" w:lastColumn="0" w:noHBand="0" w:noVBand="1"/>
-      </w:tblPr>
-      <w:tblGrid>
-        <w:gridCol w:w="1059"/>
-        <w:gridCol w:w="2823"/>
-        <w:gridCol w:w="1444"/>
-        <w:gridCol w:w="1800"/>
-        <w:gridCol w:w="1029"/>
-      </w:tblGrid>
-      <w:tr>
-        <w:trPr>
-          <w:cnfStyle w:val="100000000000" w:firstRow="1" w:lastRow="0" w:firstColumn="0" w:lastColumn="0" w:oddVBand="0" w:evenVBand="0" w:oddHBand="0" w:evenHBand="0" w:firstRowFirstColumn="0" w:firstRowLastColumn="0" w:lastRowFirstColumn="0" w:lastRowLastColumn="0"/>
-        </w:trPr>
-        <w:tc>
-          <w:tcPr>
-            <w:cnfStyle w:val="001000000000" w:firstRow="0" w:lastRow="0" w:firstColumn="1" w:lastColumn="0" w:oddVBand="0" w:evenVBand="0" w:oddHBand="0" w:evenHBand="0" w:firstRowFirstColumn="0" w:firstRowLastColumn="0" w:lastRowFirstColumn="0" w:lastRowLastColumn="0"/>
-            <w:tcW w:w="8155" w:type="dxa"/>
-            <w:gridSpan w:val="5"/>
-            <w:tcBorders>
-              <w:top w:val="none" w:sz="0" w:space="0" w:color="auto"/>
-              <w:left w:val="none" w:sz="0" w:space="0" w:color="auto"/>
-              <w:bottom w:val="none" w:sz="0" w:space="0" w:color="auto"/>
-              <w:right w:val="none" w:sz="0" w:space="0" w:color="auto"/>
-            </w:tcBorders>
-          </w:tcPr>
-          <w:p>
-            <w:r>
-              <w:t>User Requirements</w:t>
-            </w:r>
-          </w:p>
-        </w:tc>
-      </w:tr>
-      <w:tr>
-        <w:trPr>
-          <w:cnfStyle w:val="000000100000" w:firstRow="0" w:lastRow="0" w:firstColumn="0" w:lastColumn="0" w:oddVBand="0" w:evenVBand="0" w:oddHBand="1" w:evenHBand="0" w:firstRowFirstColumn="0" w:firstRowLastColumn="0" w:lastRowFirstColumn="0" w:lastRowLastColumn="0"/>
-        </w:trPr>
-        <w:tc>
-          <w:tcPr>
-            <w:cnfStyle w:val="001000000000" w:firstRow="0" w:lastRow="0" w:firstColumn="1" w:lastColumn="0" w:oddVBand="0" w:evenVBand="0" w:oddHBand="0" w:evenHBand="0" w:firstRowFirstColumn="0" w:firstRowLastColumn="0" w:lastRowFirstColumn="0" w:lastRowLastColumn="0"/>
-            <w:tcW w:w="1059" w:type="dxa"/>
-          </w:tcPr>
-          <w:p>
-            <w:r>
-              <w:t>ID</w:t>
-            </w:r>
-          </w:p>
-        </w:tc>
-        <w:tc>
-          <w:tcPr>
-            <w:tcW w:w="2823" w:type="dxa"/>
-          </w:tcPr>
-          <w:p>
-            <w:pPr>
-              <w:cnfStyle w:val="000000100000" w:firstRow="0" w:lastRow="0" w:firstColumn="0" w:lastColumn="0" w:oddVBand="0" w:evenVBand="0" w:oddHBand="1" w:evenHBand="0" w:firstRowFirstColumn="0" w:firstRowLastColumn="0" w:lastRowFirstColumn="0" w:lastRowLastColumn="0"/>
-              <w:rPr>
-                <w:b/>
-              </w:rPr>
-            </w:pPr>
-            <w:r>
-              <w:rPr>
-                <w:b/>
-              </w:rPr>
-              <w:t>Requirement</w:t>
-            </w:r>
-          </w:p>
-        </w:tc>
-        <w:tc>
-          <w:tcPr>
-            <w:tcW w:w="1444" w:type="dxa"/>
-          </w:tcPr>
-          <w:p>
-            <w:pPr>
-              <w:cnfStyle w:val="000000100000" w:firstRow="0" w:lastRow="0" w:firstColumn="0" w:lastColumn="0" w:oddVBand="0" w:evenVBand="0" w:oddHBand="1" w:evenHBand="0" w:firstRowFirstColumn="0" w:firstRowLastColumn="0" w:lastRowFirstColumn="0" w:lastRowLastColumn="0"/>
-              <w:rPr>
-                <w:b/>
-              </w:rPr>
-            </w:pPr>
-            <w:r>
-              <w:rPr>
-                <w:b/>
-              </w:rPr>
-              <w:t>Topic Area</w:t>
-            </w:r>
-          </w:p>
-        </w:tc>
-        <w:tc>
-          <w:tcPr>
-            <w:tcW w:w="1800" w:type="dxa"/>
-          </w:tcPr>
-          <w:p>
-            <w:pPr>
-              <w:cnfStyle w:val="000000100000" w:firstRow="0" w:lastRow="0" w:firstColumn="0" w:lastColumn="0" w:oddVBand="0" w:evenVBand="0" w:oddHBand="1" w:evenHBand="0" w:firstRowFirstColumn="0" w:firstRowLastColumn="0" w:lastRowFirstColumn="0" w:lastRowLastColumn="0"/>
-              <w:rPr>
-                <w:b/>
-              </w:rPr>
-            </w:pPr>
-            <w:r>
-              <w:rPr>
-                <w:b/>
-              </w:rPr>
-              <w:t>User</w:t>
-            </w:r>
-          </w:p>
-        </w:tc>
-        <w:tc>
-          <w:tcPr>
-            <w:tcW w:w="1029" w:type="dxa"/>
-          </w:tcPr>
-          <w:p>
-            <w:pPr>
-              <w:cnfStyle w:val="000000100000" w:firstRow="0" w:lastRow="0" w:firstColumn="0" w:lastColumn="0" w:oddVBand="0" w:evenVBand="0" w:oddHBand="1" w:evenHBand="0" w:firstRowFirstColumn="0" w:firstRowLastColumn="0" w:lastRowFirstColumn="0" w:lastRowLastColumn="0"/>
-              <w:rPr>
-                <w:b/>
-              </w:rPr>
-            </w:pPr>
-            <w:r>
-              <w:rPr>
-                <w:b/>
-              </w:rPr>
-              <w:t>Priority</w:t>
-            </w:r>
-          </w:p>
-        </w:tc>
-      </w:tr>
-      <w:tr>
-        <w:trPr>
-          <w:cnfStyle w:val="000000010000" w:firstRow="0" w:lastRow="0" w:firstColumn="0" w:lastColumn="0" w:oddVBand="0" w:evenVBand="0" w:oddHBand="0" w:evenHBand="1" w:firstRowFirstColumn="0" w:firstRowLastColumn="0" w:lastRowFirstColumn="0" w:lastRowLastColumn="0"/>
-        </w:trPr>
-        <w:tc>
-          <w:tcPr>
-            <w:cnfStyle w:val="001000000000" w:firstRow="0" w:lastRow="0" w:firstColumn="1" w:lastColumn="0" w:oddVBand="0" w:evenVBand="0" w:oddHBand="0" w:evenHBand="0" w:firstRowFirstColumn="0" w:firstRowLastColumn="0" w:lastRowFirstColumn="0" w:lastRowLastColumn="0"/>
-            <w:tcW w:w="1059" w:type="dxa"/>
-          </w:tcPr>
-          <w:p>
-            <w:pPr>
-              <w:rPr>
-                <w:b w:val="0"/>
-              </w:rPr>
-            </w:pPr>
-          </w:p>
-        </w:tc>
-        <w:tc>
-          <w:tcPr>
-            <w:tcW w:w="2823" w:type="dxa"/>
-          </w:tcPr>
-          <w:p>
-            <w:pPr>
-              <w:ind w:left="-601"/>
-              <w:cnfStyle w:val="000000010000" w:firstRow="0" w:lastRow="0" w:firstColumn="0" w:lastColumn="0" w:oddVBand="0" w:evenVBand="0" w:oddHBand="0" w:evenHBand="1" w:firstRowFirstColumn="0" w:firstRowLastColumn="0" w:lastRowFirstColumn="0" w:lastRowLastColumn="0"/>
-              <w:rPr>
-                <w:b/>
-              </w:rPr>
-            </w:pPr>
-          </w:p>
-        </w:tc>
-        <w:tc>
-          <w:tcPr>
-            <w:tcW w:w="1444" w:type="dxa"/>
-          </w:tcPr>
-          <w:p>
-            <w:pPr>
-              <w:cnfStyle w:val="000000010000" w:firstRow="0" w:lastRow="0" w:firstColumn="0" w:lastColumn="0" w:oddVBand="0" w:evenVBand="0" w:oddHBand="0" w:evenHBand="1" w:firstRowFirstColumn="0" w:firstRowLastColumn="0" w:lastRowFirstColumn="0" w:lastRowLastColumn="0"/>
-              <w:rPr>
-                <w:b/>
-              </w:rPr>
-            </w:pPr>
-          </w:p>
-        </w:tc>
-        <w:tc>
-          <w:tcPr>
-            <w:tcW w:w="1800" w:type="dxa"/>
-          </w:tcPr>
-          <w:p>
-            <w:pPr>
-              <w:cnfStyle w:val="000000010000" w:firstRow="0" w:lastRow="0" w:firstColumn="0" w:lastColumn="0" w:oddVBand="0" w:evenVBand="0" w:oddHBand="0" w:evenHBand="1" w:firstRowFirstColumn="0" w:firstRowLastColumn="0" w:lastRowFirstColumn="0" w:lastRowLastColumn="0"/>
-              <w:rPr>
-                <w:b/>
-              </w:rPr>
-            </w:pPr>
-          </w:p>
-        </w:tc>
-        <w:tc>
-          <w:tcPr>
-            <w:tcW w:w="1029" w:type="dxa"/>
-          </w:tcPr>
-          <w:p>
-            <w:pPr>
-              <w:cnfStyle w:val="000000010000" w:firstRow="0" w:lastRow="0" w:firstColumn="0" w:lastColumn="0" w:oddVBand="0" w:evenVBand="0" w:oddHBand="0" w:evenHBand="1" w:firstRowFirstColumn="0" w:firstRowLastColumn="0" w:lastRowFirstColumn="0" w:lastRowLastColumn="0"/>
-              <w:rPr>
-                <w:b/>
-              </w:rPr>
-            </w:pPr>
-          </w:p>
-        </w:tc>
-      </w:tr>
-      <w:tr>
-        <w:trPr>
-          <w:cnfStyle w:val="000000100000" w:firstRow="0" w:lastRow="0" w:firstColumn="0" w:lastColumn="0" w:oddVBand="0" w:evenVBand="0" w:oddHBand="1" w:evenHBand="0" w:firstRowFirstColumn="0" w:firstRowLastColumn="0" w:lastRowFirstColumn="0" w:lastRowLastColumn="0"/>
-        </w:trPr>
-        <w:tc>
-          <w:tcPr>
-            <w:cnfStyle w:val="001000000000" w:firstRow="0" w:lastRow="0" w:firstColumn="1" w:lastColumn="0" w:oddVBand="0" w:evenVBand="0" w:oddHBand="0" w:evenHBand="0" w:firstRowFirstColumn="0" w:firstRowLastColumn="0" w:lastRowFirstColumn="0" w:lastRowLastColumn="0"/>
-            <w:tcW w:w="1059" w:type="dxa"/>
-          </w:tcPr>
-          <w:p>
-            <w:pPr>
-              <w:rPr>
-                <w:b w:val="0"/>
-              </w:rPr>
-            </w:pPr>
-          </w:p>
-        </w:tc>
-        <w:tc>
-          <w:tcPr>
-            <w:tcW w:w="2823" w:type="dxa"/>
-          </w:tcPr>
-          <w:p>
-            <w:pPr>
-              <w:cnfStyle w:val="000000100000" w:firstRow="0" w:lastRow="0" w:firstColumn="0" w:lastColumn="0" w:oddVBand="0" w:evenVBand="0" w:oddHBand="1" w:evenHBand="0" w:firstRowFirstColumn="0" w:firstRowLastColumn="0" w:lastRowFirstColumn="0" w:lastRowLastColumn="0"/>
-              <w:rPr>
-                <w:b/>
-              </w:rPr>
-            </w:pPr>
-          </w:p>
-        </w:tc>
-        <w:tc>
-          <w:tcPr>
-            <w:tcW w:w="1444" w:type="dxa"/>
-          </w:tcPr>
-          <w:p>
-            <w:pPr>
-              <w:cnfStyle w:val="000000100000" w:firstRow="0" w:lastRow="0" w:firstColumn="0" w:lastColumn="0" w:oddVBand="0" w:evenVBand="0" w:oddHBand="1" w:evenHBand="0" w:firstRowFirstColumn="0" w:firstRowLastColumn="0" w:lastRowFirstColumn="0" w:lastRowLastColumn="0"/>
-              <w:rPr>
-                <w:b/>
-              </w:rPr>
-            </w:pPr>
-          </w:p>
-        </w:tc>
-        <w:tc>
-          <w:tcPr>
-            <w:tcW w:w="1800" w:type="dxa"/>
-          </w:tcPr>
-          <w:p>
-            <w:pPr>
-              <w:cnfStyle w:val="000000100000" w:firstRow="0" w:lastRow="0" w:firstColumn="0" w:lastColumn="0" w:oddVBand="0" w:evenVBand="0" w:oddHBand="1" w:evenHBand="0" w:firstRowFirstColumn="0" w:firstRowLastColumn="0" w:lastRowFirstColumn="0" w:lastRowLastColumn="0"/>
-              <w:rPr>
-                <w:b/>
-              </w:rPr>
-            </w:pPr>
-          </w:p>
-        </w:tc>
-        <w:tc>
-          <w:tcPr>
-            <w:tcW w:w="1029" w:type="dxa"/>
-          </w:tcPr>
-          <w:p>
-            <w:pPr>
-              <w:cnfStyle w:val="000000100000" w:firstRow="0" w:lastRow="0" w:firstColumn="0" w:lastColumn="0" w:oddVBand="0" w:evenVBand="0" w:oddHBand="1" w:evenHBand="0" w:firstRowFirstColumn="0" w:firstRowLastColumn="0" w:lastRowFirstColumn="0" w:lastRowLastColumn="0"/>
-              <w:rPr>
-                <w:b/>
-              </w:rPr>
-            </w:pPr>
-          </w:p>
-        </w:tc>
-      </w:tr>
-      <w:tr>
-        <w:trPr>
-          <w:cnfStyle w:val="000000010000" w:firstRow="0" w:lastRow="0" w:firstColumn="0" w:lastColumn="0" w:oddVBand="0" w:evenVBand="0" w:oddHBand="0" w:evenHBand="1" w:firstRowFirstColumn="0" w:firstRowLastColumn="0" w:lastRowFirstColumn="0" w:lastRowLastColumn="0"/>
-        </w:trPr>
-        <w:tc>
-          <w:tcPr>
-            <w:cnfStyle w:val="001000000000" w:firstRow="0" w:lastRow="0" w:firstColumn="1" w:lastColumn="0" w:oddVBand="0" w:evenVBand="0" w:oddHBand="0" w:evenHBand="0" w:firstRowFirstColumn="0" w:firstRowLastColumn="0" w:lastRowFirstColumn="0" w:lastRowLastColumn="0"/>
-            <w:tcW w:w="1059" w:type="dxa"/>
-          </w:tcPr>
-          <w:p>
-            <w:pPr>
-              <w:rPr>
-                <w:b w:val="0"/>
-              </w:rPr>
-            </w:pPr>
-          </w:p>
-        </w:tc>
-        <w:tc>
-          <w:tcPr>
-            <w:tcW w:w="2823" w:type="dxa"/>
-          </w:tcPr>
-          <w:p>
-            <w:pPr>
-              <w:cnfStyle w:val="000000010000" w:firstRow="0" w:lastRow="0" w:firstColumn="0" w:lastColumn="0" w:oddVBand="0" w:evenVBand="0" w:oddHBand="0" w:evenHBand="1" w:firstRowFirstColumn="0" w:firstRowLastColumn="0" w:lastRowFirstColumn="0" w:lastRowLastColumn="0"/>
-              <w:rPr>
-                <w:b/>
-              </w:rPr>
-            </w:pPr>
-          </w:p>
-        </w:tc>
-        <w:tc>
-          <w:tcPr>
-            <w:tcW w:w="1444" w:type="dxa"/>
-          </w:tcPr>
-          <w:p>
-            <w:pPr>
-              <w:cnfStyle w:val="000000010000" w:firstRow="0" w:lastRow="0" w:firstColumn="0" w:lastColumn="0" w:oddVBand="0" w:evenVBand="0" w:oddHBand="0" w:evenHBand="1" w:firstRowFirstColumn="0" w:firstRowLastColumn="0" w:lastRowFirstColumn="0" w:lastRowLastColumn="0"/>
-              <w:rPr>
-                <w:b/>
-              </w:rPr>
-            </w:pPr>
-          </w:p>
-        </w:tc>
-        <w:tc>
-          <w:tcPr>
-            <w:tcW w:w="1800" w:type="dxa"/>
-          </w:tcPr>
-          <w:p>
-            <w:pPr>
-              <w:cnfStyle w:val="000000010000" w:firstRow="0" w:lastRow="0" w:firstColumn="0" w:lastColumn="0" w:oddVBand="0" w:evenVBand="0" w:oddHBand="0" w:evenHBand="1" w:firstRowFirstColumn="0" w:firstRowLastColumn="0" w:lastRowFirstColumn="0" w:lastRowLastColumn="0"/>
-              <w:rPr>
-                <w:b/>
-              </w:rPr>
-            </w:pPr>
-          </w:p>
-        </w:tc>
-        <w:tc>
-          <w:tcPr>
-            <w:tcW w:w="1029" w:type="dxa"/>
           </w:tcPr>
           <w:p>
             <w:pPr>
@@ -1138,7 +1458,6 @@
           </w:tcPr>
           <w:p>
             <w:r>
-              <w:lastRenderedPageBreak/>
               <w:t>ID</w:t>
             </w:r>
           </w:p>
@@ -2136,6 +2455,110 @@
         </w:rPr>
       </w:pPr>
     </w:p>
+    <w:p>
+      <w:pPr>
+        <w:rPr>
+          <w:b/>
+        </w:rPr>
+      </w:pPr>
+      <w:r>
+        <w:rPr>
+          <w:b/>
+        </w:rPr>
+        <w:br w:type="page"/>
+      </w:r>
+    </w:p>
+    <w:p>
+      <w:pPr>
+        <w:rPr>
+          <w:b/>
+        </w:rPr>
+      </w:pPr>
+    </w:p>
+    <w:p>
+      <w:pPr>
+        <w:rPr>
+          <w:b/>
+        </w:rPr>
+      </w:pPr>
+      <w:r>
+        <w:rPr>
+          <w:b/>
+        </w:rPr>
+        <w:t>Use Case Diagram:</w:t>
+      </w:r>
+    </w:p>
+    <w:p>
+      <w:pPr>
+        <w:rPr>
+          <w:b/>
+        </w:rPr>
+      </w:pPr>
+    </w:p>
+    <w:p>
+      <w:pPr>
+        <w:rPr>
+          <w:b/>
+        </w:rPr>
+      </w:pPr>
+      <w:r>
+        <w:rPr>
+          <w:b/>
+          <w:noProof/>
+          <w:lang w:eastAsia="en-US"/>
+        </w:rPr>
+        <w:drawing>
+          <wp:inline distT="0" distB="0" distL="0" distR="0" wp14:anchorId="17BCF681" wp14:editId="42135007">
+            <wp:extent cx="5486400" cy="7104914"/>
+            <wp:effectExtent l="0" t="0" r="0" b="7620"/>
+            <wp:docPr id="2" name="Picture 2"/>
+            <wp:cNvGraphicFramePr>
+              <a:graphicFrameLocks xmlns:a="http://schemas.openxmlformats.org/drawingml/2006/main" noChangeAspect="1"/>
+            </wp:cNvGraphicFramePr>
+            <a:graphic xmlns:a="http://schemas.openxmlformats.org/drawingml/2006/main">
+              <a:graphicData uri="http://schemas.openxmlformats.org/drawingml/2006/picture">
+                <pic:pic xmlns:pic="http://schemas.openxmlformats.org/drawingml/2006/picture">
+                  <pic:nvPicPr>
+                    <pic:cNvPr id="0" name="Picture 2"/>
+                    <pic:cNvPicPr>
+                      <a:picLocks noChangeAspect="1" noChangeArrowheads="1"/>
+                    </pic:cNvPicPr>
+                  </pic:nvPicPr>
+                  <pic:blipFill>
+                    <a:blip r:embed="rId6">
+                      <a:extLst>
+                        <a:ext uri="{28A0092B-C50C-407E-A947-70E740481C1C}">
+                          <a14:useLocalDpi xmlns:a14="http://schemas.microsoft.com/office/drawing/2010/main" val="0"/>
+                        </a:ext>
+                      </a:extLst>
+                    </a:blip>
+                    <a:srcRect/>
+                    <a:stretch>
+                      <a:fillRect/>
+                    </a:stretch>
+                  </pic:blipFill>
+                  <pic:spPr bwMode="auto">
+                    <a:xfrm>
+                      <a:off x="0" y="0"/>
+                      <a:ext cx="5486400" cy="7104914"/>
+                    </a:xfrm>
+                    <a:prstGeom prst="rect">
+                      <a:avLst/>
+                    </a:prstGeom>
+                    <a:noFill/>
+                    <a:ln>
+                      <a:noFill/>
+                    </a:ln>
+                  </pic:spPr>
+                </pic:pic>
+              </a:graphicData>
+            </a:graphic>
+          </wp:inline>
+        </w:drawing>
+      </w:r>
+      <w:bookmarkStart w:id="0" w:name="_GoBack"/>
+      <w:bookmarkEnd w:id="0"/>
+    </w:p>
     <w:sectPr>
       <w:pgSz w:w="12240" w:h="15840"/>
       <w:pgMar w:top="1440" w:right="1800" w:bottom="1440" w:left="1800" w:header="720" w:footer="720" w:gutter="0"/>
@@ -2488,6 +2911,118 @@
     </w:lvl>
   </w:abstractNum>
   <w:abstractNum w:abstractNumId="3">
+    <w:nsid w:val="538D0B67"/>
+    <w:multiLevelType w:val="hybridMultilevel"/>
+    <w:tmpl w:val="E49AAD44"/>
+    <w:lvl w:ilvl="0" w:tplc="7E90FB5E">
+      <w:numFmt w:val="bullet"/>
+      <w:lvlText w:val="-"/>
+      <w:lvlJc w:val="left"/>
+      <w:pPr>
+        <w:ind w:left="720" w:hanging="360"/>
+      </w:pPr>
+      <w:rPr>
+        <w:rFonts w:ascii="Times New Roman" w:eastAsiaTheme="minorEastAsia" w:hAnsi="Times New Roman" w:cs="Times New Roman" w:hint="default"/>
+      </w:rPr>
+    </w:lvl>
+    <w:lvl w:ilvl="1" w:tplc="04090003" w:tentative="1">
+      <w:start w:val="1"/>
+      <w:numFmt w:val="bullet"/>
+      <w:lvlText w:val="o"/>
+      <w:lvlJc w:val="left"/>
+      <w:pPr>
+        <w:ind w:left="1440" w:hanging="360"/>
+      </w:pPr>
+      <w:rPr>
+        <w:rFonts w:ascii="Courier New" w:hAnsi="Courier New" w:hint="default"/>
+      </w:rPr>
+    </w:lvl>
+    <w:lvl w:ilvl="2" w:tplc="04090005" w:tentative="1">
+      <w:start w:val="1"/>
+      <w:numFmt w:val="bullet"/>
+      <w:lvlText w:val=""/>
+      <w:lvlJc w:val="left"/>
+      <w:pPr>
+        <w:ind w:left="2160" w:hanging="360"/>
+      </w:pPr>
+      <w:rPr>
+        <w:rFonts w:ascii="Wingdings" w:hAnsi="Wingdings" w:hint="default"/>
+      </w:rPr>
+    </w:lvl>
+    <w:lvl w:ilvl="3" w:tplc="04090001" w:tentative="1">
+      <w:start w:val="1"/>
+      <w:numFmt w:val="bullet"/>
+      <w:lvlText w:val=""/>
+      <w:lvlJc w:val="left"/>
+      <w:pPr>
+        <w:ind w:left="2880" w:hanging="360"/>
+      </w:pPr>
+      <w:rPr>
+        <w:rFonts w:ascii="Symbol" w:hAnsi="Symbol" w:hint="default"/>
+      </w:rPr>
+    </w:lvl>
+    <w:lvl w:ilvl="4" w:tplc="04090003" w:tentative="1">
+      <w:start w:val="1"/>
+      <w:numFmt w:val="bullet"/>
+      <w:lvlText w:val="o"/>
+      <w:lvlJc w:val="left"/>
+      <w:pPr>
+        <w:ind w:left="3600" w:hanging="360"/>
+      </w:pPr>
+      <w:rPr>
+        <w:rFonts w:ascii="Courier New" w:hAnsi="Courier New" w:hint="default"/>
+      </w:rPr>
+    </w:lvl>
+    <w:lvl w:ilvl="5" w:tplc="04090005" w:tentative="1">
+      <w:start w:val="1"/>
+      <w:numFmt w:val="bullet"/>
+      <w:lvlText w:val=""/>
+      <w:lvlJc w:val="left"/>
+      <w:pPr>
+        <w:ind w:left="4320" w:hanging="360"/>
+      </w:pPr>
+      <w:rPr>
+        <w:rFonts w:ascii="Wingdings" w:hAnsi="Wingdings" w:hint="default"/>
+      </w:rPr>
+    </w:lvl>
+    <w:lvl w:ilvl="6" w:tplc="04090001" w:tentative="1">
+      <w:start w:val="1"/>
+      <w:numFmt w:val="bullet"/>
+      <w:lvlText w:val=""/>
+      <w:lvlJc w:val="left"/>
+      <w:pPr>
+        <w:ind w:left="5040" w:hanging="360"/>
+      </w:pPr>
+      <w:rPr>
+        <w:rFonts w:ascii="Symbol" w:hAnsi="Symbol" w:hint="default"/>
+      </w:rPr>
+    </w:lvl>
+    <w:lvl w:ilvl="7" w:tplc="04090003" w:tentative="1">
+      <w:start w:val="1"/>
+      <w:numFmt w:val="bullet"/>
+      <w:lvlText w:val="o"/>
+      <w:lvlJc w:val="left"/>
+      <w:pPr>
+        <w:ind w:left="5760" w:hanging="360"/>
+      </w:pPr>
+      <w:rPr>
+        <w:rFonts w:ascii="Courier New" w:hAnsi="Courier New" w:hint="default"/>
+      </w:rPr>
+    </w:lvl>
+    <w:lvl w:ilvl="8" w:tplc="04090005" w:tentative="1">
+      <w:start w:val="1"/>
+      <w:numFmt w:val="bullet"/>
+      <w:lvlText w:val=""/>
+      <w:lvlJc w:val="left"/>
+      <w:pPr>
+        <w:ind w:left="6480" w:hanging="360"/>
+      </w:pPr>
+      <w:rPr>
+        <w:rFonts w:ascii="Wingdings" w:hAnsi="Wingdings" w:hint="default"/>
+      </w:rPr>
+    </w:lvl>
+  </w:abstractNum>
+  <w:abstractNum w:abstractNumId="4">
     <w:nsid w:val="565E109C"/>
     <w:multiLevelType w:val="hybridMultilevel"/>
     <w:tmpl w:val="E76CDF94"/>
@@ -2600,7 +3135,7 @@
       </w:rPr>
     </w:lvl>
   </w:abstractNum>
-  <w:abstractNum w:abstractNumId="4">
+  <w:abstractNum w:abstractNumId="5">
     <w:nsid w:val="6BBB2B8E"/>
     <w:multiLevelType w:val="multilevel"/>
     <w:tmpl w:val="20BE7186"/>
@@ -2759,10 +3294,13 @@
     <w:abstractNumId w:val="0"/>
   </w:num>
   <w:num w:numId="4">
-    <w:abstractNumId w:val="3"/>
+    <w:abstractNumId w:val="4"/>
   </w:num>
   <w:num w:numId="5">
-    <w:abstractNumId w:val="4"/>
+    <w:abstractNumId w:val="5"/>
+  </w:num>
+  <w:num w:numId="6">
+    <w:abstractNumId w:val="3"/>
   </w:num>
 </w:numbering>
 </file>
@@ -3300,6 +3838,33 @@
       </w:tcPr>
     </w:tblStylePr>
   </w:style>
+  <w:style w:type="paragraph" w:styleId="BalloonText">
+    <w:name w:val="Balloon Text"/>
+    <w:basedOn w:val="Normal"/>
+    <w:link w:val="BalloonTextChar"/>
+    <w:uiPriority w:val="99"/>
+    <w:semiHidden/>
+    <w:unhideWhenUsed/>
+    <w:rsid w:val="00961AC4"/>
+    <w:rPr>
+      <w:rFonts w:ascii="Lucida Grande" w:hAnsi="Lucida Grande"/>
+      <w:sz w:val="18"/>
+      <w:szCs w:val="18"/>
+    </w:rPr>
+  </w:style>
+  <w:style w:type="character" w:customStyle="1" w:styleId="BalloonTextChar">
+    <w:name w:val="Balloon Text Char"/>
+    <w:basedOn w:val="DefaultParagraphFont"/>
+    <w:link w:val="BalloonText"/>
+    <w:uiPriority w:val="99"/>
+    <w:semiHidden/>
+    <w:rsid w:val="00961AC4"/>
+    <w:rPr>
+      <w:rFonts w:ascii="Lucida Grande" w:hAnsi="Lucida Grande"/>
+      <w:sz w:val="18"/>
+      <w:szCs w:val="18"/>
+    </w:rPr>
+  </w:style>
 </w:styles>
 </file>
 
@@ -3835,6 +4400,33 @@
         </w:tcBorders>
       </w:tcPr>
     </w:tblStylePr>
+  </w:style>
+  <w:style w:type="paragraph" w:styleId="BalloonText">
+    <w:name w:val="Balloon Text"/>
+    <w:basedOn w:val="Normal"/>
+    <w:link w:val="BalloonTextChar"/>
+    <w:uiPriority w:val="99"/>
+    <w:semiHidden/>
+    <w:unhideWhenUsed/>
+    <w:rsid w:val="00961AC4"/>
+    <w:rPr>
+      <w:rFonts w:ascii="Lucida Grande" w:hAnsi="Lucida Grande"/>
+      <w:sz w:val="18"/>
+      <w:szCs w:val="18"/>
+    </w:rPr>
+  </w:style>
+  <w:style w:type="character" w:customStyle="1" w:styleId="BalloonTextChar">
+    <w:name w:val="Balloon Text Char"/>
+    <w:basedOn w:val="DefaultParagraphFont"/>
+    <w:link w:val="BalloonText"/>
+    <w:uiPriority w:val="99"/>
+    <w:semiHidden/>
+    <w:rsid w:val="00961AC4"/>
+    <w:rPr>
+      <w:rFonts w:ascii="Lucida Grande" w:hAnsi="Lucida Grande"/>
+      <w:sz w:val="18"/>
+      <w:szCs w:val="18"/>
+    </w:rPr>
   </w:style>
 </w:styles>
 </file>

</xml_diff>

<commit_message>
Added information about data storage
</commit_message>
<xml_diff>
--- a/35_ESPNGen_Part2.docx
+++ b/35_ESPNGen_Part2.docx
@@ -1,6 +1,6 @@
 
 <file path=word/document.xml><?xml version="1.0" encoding="utf-8"?>
-<w:document xmlns:wpc="http://schemas.microsoft.com/office/word/2010/wordprocessingCanvas" xmlns:mc="http://schemas.openxmlformats.org/markup-compatibility/2006" xmlns:o="urn:schemas-microsoft-com:office:office" xmlns:r="http://schemas.openxmlformats.org/officeDocument/2006/relationships" xmlns:m="http://schemas.openxmlformats.org/officeDocument/2006/math" xmlns:v="urn:schemas-microsoft-com:vml" xmlns:wp14="http://schemas.microsoft.com/office/word/2010/wordprocessingDrawing" xmlns:wp="http://schemas.openxmlformats.org/drawingml/2006/wordprocessingDrawing" xmlns:w10="urn:schemas-microsoft-com:office:word" xmlns:w="http://schemas.openxmlformats.org/wordprocessingml/2006/main" xmlns:w14="http://schemas.microsoft.com/office/word/2010/wordml" xmlns:w15="http://schemas.microsoft.com/office/word/2012/wordml" xmlns:wpg="http://schemas.microsoft.com/office/word/2010/wordprocessingGroup" xmlns:wpi="http://schemas.microsoft.com/office/word/2010/wordprocessingInk" xmlns:wne="http://schemas.microsoft.com/office/word/2006/wordml" xmlns:wps="http://schemas.microsoft.com/office/word/2010/wordprocessingShape" mc:Ignorable="w14 w15 wp14">
+<w:document xmlns:wpc="http://schemas.microsoft.com/office/word/2010/wordprocessingCanvas" xmlns:cx="http://schemas.microsoft.com/office/drawing/2014/chartex" xmlns:cx1="http://schemas.microsoft.com/office/drawing/2015/9/8/chartex" xmlns:cx2="http://schemas.microsoft.com/office/drawing/2015/10/21/chartex" xmlns:mc="http://schemas.openxmlformats.org/markup-compatibility/2006" xmlns:o="urn:schemas-microsoft-com:office:office" xmlns:r="http://schemas.openxmlformats.org/officeDocument/2006/relationships" xmlns:m="http://schemas.openxmlformats.org/officeDocument/2006/math" xmlns:v="urn:schemas-microsoft-com:vml" xmlns:wp14="http://schemas.microsoft.com/office/word/2010/wordprocessingDrawing" xmlns:wp="http://schemas.openxmlformats.org/drawingml/2006/wordprocessingDrawing" xmlns:w10="urn:schemas-microsoft-com:office:word" xmlns:w="http://schemas.openxmlformats.org/wordprocessingml/2006/main" xmlns:w14="http://schemas.microsoft.com/office/word/2010/wordml" xmlns:w15="http://schemas.microsoft.com/office/word/2012/wordml" xmlns:w16se="http://schemas.microsoft.com/office/word/2015/wordml/symex" xmlns:wpg="http://schemas.microsoft.com/office/word/2010/wordprocessingGroup" xmlns:wpi="http://schemas.microsoft.com/office/word/2010/wordprocessingInk" xmlns:wne="http://schemas.microsoft.com/office/word/2006/wordml" xmlns:wps="http://schemas.microsoft.com/office/word/2010/wordprocessingShape" mc:Ignorable="w14 w15 w16se wp14">
   <w:body>
     <w:p>
       <w:r>
@@ -2074,6 +2074,7 @@
               <w:rPr>
                 <w:b w:val="0"/>
               </w:rPr>
+              <w:lastRenderedPageBreak/>
               <w:t>FR-02</w:t>
             </w:r>
           </w:p>
@@ -2812,7 +2813,7 @@
         <w:rPr>
           <w:b/>
           <w:noProof/>
-          <w:lang w:eastAsia="en-US"/>
+          <w:lang w:eastAsia="ko-KR"/>
         </w:rPr>
         <w:drawing>
           <wp:inline distT="0" distB="0" distL="0" distR="0">
@@ -4866,6 +4867,7 @@
               <w:jc w:val="right"/>
             </w:pPr>
             <w:r>
+              <w:lastRenderedPageBreak/>
               <w:t>Use Case ID:</w:t>
             </w:r>
           </w:p>
@@ -5889,6 +5891,7 @@
               <w:jc w:val="right"/>
             </w:pPr>
             <w:r>
+              <w:lastRenderedPageBreak/>
               <w:t>Use Case ID:</w:t>
             </w:r>
           </w:p>
@@ -9546,6 +9549,7 @@
               <w:jc w:val="right"/>
             </w:pPr>
             <w:r>
+              <w:lastRenderedPageBreak/>
               <w:t>Use Case ID:</w:t>
             </w:r>
           </w:p>
@@ -10734,6 +10738,7 @@
               <w:jc w:val="right"/>
             </w:pPr>
             <w:r>
+              <w:lastRenderedPageBreak/>
               <w:t>Use Case ID:</w:t>
             </w:r>
           </w:p>
@@ -10822,10 +10827,7 @@
               <w:cnfStyle w:val="000000100000" w:firstRow="0" w:lastRow="0" w:firstColumn="0" w:lastColumn="0" w:oddVBand="0" w:evenVBand="0" w:oddHBand="1" w:evenHBand="0" w:firstRowFirstColumn="0" w:firstRowLastColumn="0" w:lastRowFirstColumn="0" w:lastRowLastColumn="0"/>
             </w:pPr>
             <w:r>
-              <w:t xml:space="preserve">Primary users and journalists </w:t>
-            </w:r>
-            <w:r>
-              <w:t>can log out of the system</w:t>
+              <w:t>Primary users and journalists can log out of the system</w:t>
             </w:r>
           </w:p>
         </w:tc>
@@ -11003,10 +11005,7 @@
               <w:cnfStyle w:val="000000100000" w:firstRow="0" w:lastRow="0" w:firstColumn="0" w:lastColumn="0" w:oddVBand="0" w:evenVBand="0" w:oddHBand="1" w:evenHBand="0" w:firstRowFirstColumn="0" w:firstRowLastColumn="0" w:lastRowFirstColumn="0" w:lastRowLastColumn="0"/>
             </w:pPr>
             <w:r>
-              <w:t xml:space="preserve">User, </w:t>
-            </w:r>
-            <w:r>
-              <w:t>Journalist, Database</w:t>
+              <w:t>User, Journalist, Database</w:t>
             </w:r>
           </w:p>
         </w:tc>
@@ -11131,10 +11130,7 @@
               <w:cnfStyle w:val="000000010000" w:firstRow="0" w:lastRow="0" w:firstColumn="0" w:lastColumn="0" w:oddVBand="0" w:evenVBand="0" w:oddHBand="0" w:evenHBand="1" w:firstRowFirstColumn="0" w:firstRowLastColumn="0" w:lastRowFirstColumn="0" w:lastRowLastColumn="0"/>
             </w:pPr>
             <w:r>
-              <w:t>Multiple times e</w:t>
-            </w:r>
-            <w:r>
-              <w:t>ach day by the User/ Journalist</w:t>
+              <w:t>Multiple times each day by the User/ Journalist</w:t>
             </w:r>
           </w:p>
         </w:tc>
@@ -15829,7 +15825,7 @@
         <w:rPr>
           <w:b/>
           <w:noProof/>
-          <w:lang w:eastAsia="en-US"/>
+          <w:lang w:eastAsia="ko-KR"/>
         </w:rPr>
         <w:drawing>
           <wp:anchor distT="0" distB="0" distL="114300" distR="114300" simplePos="0" relativeHeight="251658240" behindDoc="0" locked="0" layoutInCell="1" allowOverlap="1">
@@ -15913,6 +15909,7 @@
         <w:rPr>
           <w:b/>
         </w:rPr>
+        <w:lastRenderedPageBreak/>
         <w:t>Data Storage:</w:t>
       </w:r>
     </w:p>
@@ -15924,11 +15921,17 @@
       </w:pPr>
     </w:p>
     <w:p>
-      <w:pPr>
+      <w:r>
         <w:rPr>
           <w:b/>
         </w:rPr>
-      </w:pPr>
+        <w:tab/>
+      </w:r>
+      <w:r>
+        <w:t>Our initial choice for data storage was to use a MySQL database. This could be hosted inside of an RDS instance on AWS free tier, or a variety of other possible locations as well. However, as mentioned in lecture it seems like there is a possibility of Hibernate having advantages over MySQL, especially when used in conjunction with Java. Therefore, we have decided to further investigate Hibernate as well, and once we have a sufficient amount of information the final decision will be made.</w:t>
+      </w:r>
+      <w:bookmarkStart w:id="0" w:name="_GoBack"/>
+      <w:bookmarkEnd w:id="0"/>
     </w:p>
     <w:p>
       <w:pPr>
@@ -15988,6 +15991,7 @@
         <w:rPr>
           <w:b/>
         </w:rPr>
+        <w:lastRenderedPageBreak/>
         <w:t>UI Mockups:</w:t>
       </w:r>
     </w:p>
@@ -16007,6 +16011,8 @@
       <w:r>
         <w:rPr>
           <w:b/>
+          <w:noProof/>
+          <w:lang w:eastAsia="ko-KR"/>
         </w:rPr>
         <w:drawing>
           <wp:inline distT="0" distB="0" distL="0" distR="0" wp14:anchorId="4ED9854E" wp14:editId="664C2032">
@@ -16044,8 +16050,6 @@
           </wp:inline>
         </w:drawing>
       </w:r>
-      <w:bookmarkStart w:id="0" w:name="_GoBack"/>
-      <w:bookmarkEnd w:id="0"/>
     </w:p>
     <w:p>
       <w:pPr>
@@ -16056,7 +16060,10 @@
       <w:r>
         <w:rPr>
           <w:b/>
+          <w:noProof/>
+          <w:lang w:eastAsia="ko-KR"/>
         </w:rPr>
+        <w:lastRenderedPageBreak/>
         <w:drawing>
           <wp:inline distT="0" distB="0" distL="0" distR="0" wp14:anchorId="7747BE0C" wp14:editId="1652D856">
             <wp:extent cx="5486400" cy="3085465"/>
@@ -16096,6 +16103,8 @@
       <w:r>
         <w:rPr>
           <w:b/>
+          <w:noProof/>
+          <w:lang w:eastAsia="ko-KR"/>
         </w:rPr>
         <w:drawing>
           <wp:inline distT="0" distB="0" distL="0" distR="0" wp14:anchorId="55BFE7B4" wp14:editId="1CCD8C74">
@@ -16191,6 +16200,7 @@
         <w:rPr>
           <w:b/>
         </w:rPr>
+        <w:lastRenderedPageBreak/>
         <w:t>Class Diagram:</w:t>
       </w:r>
     </w:p>
@@ -16253,7 +16263,7 @@
 </file>
 
 <file path=word/endnotes.xml><?xml version="1.0" encoding="utf-8"?>
-<w:endnotes xmlns:wpc="http://schemas.microsoft.com/office/word/2010/wordprocessingCanvas" xmlns:mc="http://schemas.openxmlformats.org/markup-compatibility/2006" xmlns:o="urn:schemas-microsoft-com:office:office" xmlns:r="http://schemas.openxmlformats.org/officeDocument/2006/relationships" xmlns:m="http://schemas.openxmlformats.org/officeDocument/2006/math" xmlns:v="urn:schemas-microsoft-com:vml" xmlns:wp14="http://schemas.microsoft.com/office/word/2010/wordprocessingDrawing" xmlns:wp="http://schemas.openxmlformats.org/drawingml/2006/wordprocessingDrawing" xmlns:w10="urn:schemas-microsoft-com:office:word" xmlns:w="http://schemas.openxmlformats.org/wordprocessingml/2006/main" xmlns:w14="http://schemas.microsoft.com/office/word/2010/wordml" xmlns:w15="http://schemas.microsoft.com/office/word/2012/wordml" xmlns:wpg="http://schemas.microsoft.com/office/word/2010/wordprocessingGroup" xmlns:wpi="http://schemas.microsoft.com/office/word/2010/wordprocessingInk" xmlns:wne="http://schemas.microsoft.com/office/word/2006/wordml" xmlns:wps="http://schemas.microsoft.com/office/word/2010/wordprocessingShape" mc:Ignorable="w14 w15 wp14">
+<w:endnotes xmlns:wpc="http://schemas.microsoft.com/office/word/2010/wordprocessingCanvas" xmlns:cx="http://schemas.microsoft.com/office/drawing/2014/chartex" xmlns:cx1="http://schemas.microsoft.com/office/drawing/2015/9/8/chartex" xmlns:cx2="http://schemas.microsoft.com/office/drawing/2015/10/21/chartex" xmlns:mc="http://schemas.openxmlformats.org/markup-compatibility/2006" xmlns:o="urn:schemas-microsoft-com:office:office" xmlns:r="http://schemas.openxmlformats.org/officeDocument/2006/relationships" xmlns:m="http://schemas.openxmlformats.org/officeDocument/2006/math" xmlns:v="urn:schemas-microsoft-com:vml" xmlns:wp14="http://schemas.microsoft.com/office/word/2010/wordprocessingDrawing" xmlns:wp="http://schemas.openxmlformats.org/drawingml/2006/wordprocessingDrawing" xmlns:w10="urn:schemas-microsoft-com:office:word" xmlns:w="http://schemas.openxmlformats.org/wordprocessingml/2006/main" xmlns:w14="http://schemas.microsoft.com/office/word/2010/wordml" xmlns:w15="http://schemas.microsoft.com/office/word/2012/wordml" xmlns:w16se="http://schemas.microsoft.com/office/word/2015/wordml/symex" xmlns:wpg="http://schemas.microsoft.com/office/word/2010/wordprocessingGroup" xmlns:wpi="http://schemas.microsoft.com/office/word/2010/wordprocessingInk" xmlns:wne="http://schemas.microsoft.com/office/word/2006/wordml" xmlns:wps="http://schemas.microsoft.com/office/word/2010/wordprocessingShape" mc:Ignorable="w14 w15 w16se wp14">
   <w:endnote w:type="separator" w:id="-1">
     <w:p>
       <w:r>
@@ -16272,7 +16282,7 @@
 </file>
 
 <file path=word/footnotes.xml><?xml version="1.0" encoding="utf-8"?>
-<w:footnotes xmlns:wpc="http://schemas.microsoft.com/office/word/2010/wordprocessingCanvas" xmlns:mc="http://schemas.openxmlformats.org/markup-compatibility/2006" xmlns:o="urn:schemas-microsoft-com:office:office" xmlns:r="http://schemas.openxmlformats.org/officeDocument/2006/relationships" xmlns:m="http://schemas.openxmlformats.org/officeDocument/2006/math" xmlns:v="urn:schemas-microsoft-com:vml" xmlns:wp14="http://schemas.microsoft.com/office/word/2010/wordprocessingDrawing" xmlns:wp="http://schemas.openxmlformats.org/drawingml/2006/wordprocessingDrawing" xmlns:w10="urn:schemas-microsoft-com:office:word" xmlns:w="http://schemas.openxmlformats.org/wordprocessingml/2006/main" xmlns:w14="http://schemas.microsoft.com/office/word/2010/wordml" xmlns:w15="http://schemas.microsoft.com/office/word/2012/wordml" xmlns:wpg="http://schemas.microsoft.com/office/word/2010/wordprocessingGroup" xmlns:wpi="http://schemas.microsoft.com/office/word/2010/wordprocessingInk" xmlns:wne="http://schemas.microsoft.com/office/word/2006/wordml" xmlns:wps="http://schemas.microsoft.com/office/word/2010/wordprocessingShape" mc:Ignorable="w14 w15 wp14">
+<w:footnotes xmlns:wpc="http://schemas.microsoft.com/office/word/2010/wordprocessingCanvas" xmlns:cx="http://schemas.microsoft.com/office/drawing/2014/chartex" xmlns:cx1="http://schemas.microsoft.com/office/drawing/2015/9/8/chartex" xmlns:cx2="http://schemas.microsoft.com/office/drawing/2015/10/21/chartex" xmlns:mc="http://schemas.openxmlformats.org/markup-compatibility/2006" xmlns:o="urn:schemas-microsoft-com:office:office" xmlns:r="http://schemas.openxmlformats.org/officeDocument/2006/relationships" xmlns:m="http://schemas.openxmlformats.org/officeDocument/2006/math" xmlns:v="urn:schemas-microsoft-com:vml" xmlns:wp14="http://schemas.microsoft.com/office/word/2010/wordprocessingDrawing" xmlns:wp="http://schemas.openxmlformats.org/drawingml/2006/wordprocessingDrawing" xmlns:w10="urn:schemas-microsoft-com:office:word" xmlns:w="http://schemas.openxmlformats.org/wordprocessingml/2006/main" xmlns:w14="http://schemas.microsoft.com/office/word/2010/wordml" xmlns:w15="http://schemas.microsoft.com/office/word/2012/wordml" xmlns:w16se="http://schemas.microsoft.com/office/word/2015/wordml/symex" xmlns:wpg="http://schemas.microsoft.com/office/word/2010/wordprocessingGroup" xmlns:wpi="http://schemas.microsoft.com/office/word/2010/wordprocessingInk" xmlns:wne="http://schemas.microsoft.com/office/word/2006/wordml" xmlns:wps="http://schemas.microsoft.com/office/word/2010/wordprocessingShape" mc:Ignorable="w14 w15 w16se wp14">
   <w:footnote w:type="separator" w:id="-1">
     <w:p>
       <w:r>
@@ -16291,7 +16301,7 @@
 </file>
 
 <file path=word/numbering.xml><?xml version="1.0" encoding="utf-8"?>
-<w:numbering xmlns:wpc="http://schemas.microsoft.com/office/word/2010/wordprocessingCanvas" xmlns:mc="http://schemas.openxmlformats.org/markup-compatibility/2006" xmlns:o="urn:schemas-microsoft-com:office:office" xmlns:r="http://schemas.openxmlformats.org/officeDocument/2006/relationships" xmlns:m="http://schemas.openxmlformats.org/officeDocument/2006/math" xmlns:v="urn:schemas-microsoft-com:vml" xmlns:wp14="http://schemas.microsoft.com/office/word/2010/wordprocessingDrawing" xmlns:wp="http://schemas.openxmlformats.org/drawingml/2006/wordprocessingDrawing" xmlns:w10="urn:schemas-microsoft-com:office:word" xmlns:w="http://schemas.openxmlformats.org/wordprocessingml/2006/main" xmlns:w14="http://schemas.microsoft.com/office/word/2010/wordml" xmlns:w15="http://schemas.microsoft.com/office/word/2012/wordml" xmlns:wpg="http://schemas.microsoft.com/office/word/2010/wordprocessingGroup" xmlns:wpi="http://schemas.microsoft.com/office/word/2010/wordprocessingInk" xmlns:wne="http://schemas.microsoft.com/office/word/2006/wordml" xmlns:wps="http://schemas.microsoft.com/office/word/2010/wordprocessingShape" mc:Ignorable="w14 w15 wp14">
+<w:numbering xmlns:wpc="http://schemas.microsoft.com/office/word/2010/wordprocessingCanvas" xmlns:cx="http://schemas.microsoft.com/office/drawing/2014/chartex" xmlns:cx1="http://schemas.microsoft.com/office/drawing/2015/9/8/chartex" xmlns:cx2="http://schemas.microsoft.com/office/drawing/2015/10/21/chartex" xmlns:mc="http://schemas.openxmlformats.org/markup-compatibility/2006" xmlns:o="urn:schemas-microsoft-com:office:office" xmlns:r="http://schemas.openxmlformats.org/officeDocument/2006/relationships" xmlns:m="http://schemas.openxmlformats.org/officeDocument/2006/math" xmlns:v="urn:schemas-microsoft-com:vml" xmlns:wp14="http://schemas.microsoft.com/office/word/2010/wordprocessingDrawing" xmlns:wp="http://schemas.openxmlformats.org/drawingml/2006/wordprocessingDrawing" xmlns:w10="urn:schemas-microsoft-com:office:word" xmlns:w="http://schemas.openxmlformats.org/wordprocessingml/2006/main" xmlns:w14="http://schemas.microsoft.com/office/word/2010/wordml" xmlns:w15="http://schemas.microsoft.com/office/word/2012/wordml" xmlns:w16se="http://schemas.microsoft.com/office/word/2015/wordml/symex" xmlns:wpg="http://schemas.microsoft.com/office/word/2010/wordprocessingGroup" xmlns:wpi="http://schemas.microsoft.com/office/word/2010/wordprocessingInk" xmlns:wne="http://schemas.microsoft.com/office/word/2006/wordml" xmlns:wps="http://schemas.microsoft.com/office/word/2010/wordprocessingShape" mc:Ignorable="w14 w15 w16se wp14">
   <w:abstractNum w:abstractNumId="0" w15:restartNumberingAfterBreak="0">
     <w:nsid w:val="03477B31"/>
     <w:multiLevelType w:val="hybridMultilevel"/>
@@ -17833,7 +17843,7 @@
 </file>
 
 <file path=word/styles.xml><?xml version="1.0" encoding="utf-8"?>
-<w:styles xmlns:mc="http://schemas.openxmlformats.org/markup-compatibility/2006" xmlns:r="http://schemas.openxmlformats.org/officeDocument/2006/relationships" xmlns:w="http://schemas.openxmlformats.org/wordprocessingml/2006/main" xmlns:w14="http://schemas.microsoft.com/office/word/2010/wordml" xmlns:w15="http://schemas.microsoft.com/office/word/2012/wordml" mc:Ignorable="w14 w15">
+<w:styles xmlns:mc="http://schemas.openxmlformats.org/markup-compatibility/2006" xmlns:r="http://schemas.openxmlformats.org/officeDocument/2006/relationships" xmlns:w="http://schemas.openxmlformats.org/wordprocessingml/2006/main" xmlns:w14="http://schemas.microsoft.com/office/word/2010/wordml" xmlns:w15="http://schemas.microsoft.com/office/word/2012/wordml" xmlns:w16se="http://schemas.microsoft.com/office/word/2015/wordml/symex" mc:Ignorable="w14 w15 w16se">
   <w:docDefaults>
     <w:rPrDefault>
       <w:rPr>
@@ -17845,7 +17855,7 @@
     </w:rPrDefault>
     <w:pPrDefault/>
   </w:docDefaults>
-  <w:latentStyles w:defLockedState="0" w:defUIPriority="99" w:defSemiHidden="0" w:defUnhideWhenUsed="0" w:defQFormat="0" w:count="371">
+  <w:latentStyles w:defLockedState="0" w:defUIPriority="99" w:defSemiHidden="0" w:defUnhideWhenUsed="0" w:defQFormat="0" w:count="372">
     <w:lsdException w:name="Normal" w:uiPriority="0" w:qFormat="1"/>
     <w:lsdException w:name="heading 1" w:uiPriority="9" w:qFormat="1"/>
     <w:lsdException w:name="heading 2" w:semiHidden="1" w:uiPriority="9" w:unhideWhenUsed="1" w:qFormat="1"/>
@@ -17951,7 +17961,6 @@
     <w:lsdException w:name="HTML Sample" w:semiHidden="1" w:unhideWhenUsed="1"/>
     <w:lsdException w:name="HTML Typewriter" w:semiHidden="1" w:unhideWhenUsed="1"/>
     <w:lsdException w:name="HTML Variable" w:semiHidden="1" w:unhideWhenUsed="1"/>
-    <w:lsdException w:name="Normal Table" w:semiHidden="1" w:unhideWhenUsed="1"/>
     <w:lsdException w:name="annotation subject" w:semiHidden="1" w:unhideWhenUsed="1"/>
     <w:lsdException w:name="No List" w:semiHidden="1" w:unhideWhenUsed="1"/>
     <w:lsdException w:name="Outline List 1" w:semiHidden="1" w:unhideWhenUsed="1"/>
@@ -17998,10 +18007,8 @@
     <w:lsdException w:name="Table Subtle 2" w:semiHidden="1" w:unhideWhenUsed="1"/>
     <w:lsdException w:name="Table Web 1" w:semiHidden="1" w:unhideWhenUsed="1"/>
     <w:lsdException w:name="Table Web 2" w:semiHidden="1" w:unhideWhenUsed="1"/>
-    <w:lsdException w:name="Table Web 3" w:semiHidden="1" w:unhideWhenUsed="1"/>
     <w:lsdException w:name="Balloon Text" w:semiHidden="1" w:unhideWhenUsed="1"/>
     <w:lsdException w:name="Table Grid" w:uiPriority="59"/>
-    <w:lsdException w:name="Table Theme" w:semiHidden="1" w:unhideWhenUsed="1"/>
     <w:lsdException w:name="Placeholder Text" w:semiHidden="1"/>
     <w:lsdException w:name="No Spacing" w:uiPriority="1" w:qFormat="1"/>
     <w:lsdException w:name="Light Shading" w:uiPriority="60"/>
@@ -18217,6 +18224,7 @@
     <w:lsdException w:name="List Table 5 Dark Accent 6" w:uiPriority="50"/>
     <w:lsdException w:name="List Table 6 Colorful Accent 6" w:uiPriority="51"/>
     <w:lsdException w:name="List Table 7 Colorful Accent 6" w:uiPriority="52"/>
+    <w:lsdException w:name="Mention" w:semiHidden="1" w:unhideWhenUsed="1"/>
   </w:latentStyles>
   <w:style w:type="paragraph" w:default="1" w:styleId="Normal">
     <w:name w:val="Normal"/>

</xml_diff>